<commit_message>
added background to all the layouts--Sumanth Yeruva(S567115)
</commit_message>
<xml_diff>
--- a/Agri_Shop_Modules.docx
+++ b/Agri_Shop_Modules.docx
@@ -99,8 +99,9 @@
           <w:sz w:val="28"/>
           <w:szCs w:val="28"/>
         </w:rPr>
-        <w:t>, mediators have become dominating buyers of the agricultural market, resulting them to take control over the plight of the farmers and gulping all the profits. The farmers work day and night expecting a good yield. They use a lot of financial resources lending money and buying fertilizers, seeds etc. So, they have the right to enjoy every rupee gained on their corp. In this context, we propose a system which brings farmers close to the retailers cutting the middlemen. The middlemen usually take up to 70% of the profits of farmers leaving them helpless. Our system consists of a mobile</w:t>
-      </w:r>
+        <w:t xml:space="preserve">, mediators have become dominating buyers of the agricultural market, resulting them to take control over the plight of the farmers and gulping all the profits. The farmers </w:t>
+      </w:r>
+      <w:proofErr w:type="gramStart"/>
       <w:r>
         <w:rPr>
           <w:rFonts w:ascii="Times New Roman" w:eastAsia="Times New Roman" w:hAnsi="Times New Roman" w:cs="Times New Roman"/>
@@ -108,6 +109,25 @@
           <w:sz w:val="28"/>
           <w:szCs w:val="28"/>
         </w:rPr>
+        <w:t>work day</w:t>
+      </w:r>
+      <w:proofErr w:type="gramEnd"/>
+      <w:r>
+        <w:rPr>
+          <w:rFonts w:ascii="Times New Roman" w:eastAsia="Times New Roman" w:hAnsi="Times New Roman" w:cs="Times New Roman"/>
+          <w:color w:val="000000" w:themeColor="text1"/>
+          <w:sz w:val="28"/>
+          <w:szCs w:val="28"/>
+        </w:rPr>
+        <w:t xml:space="preserve"> and night expecting a good yield. They use a lot of financial resources lending money and buying fertilizers, seeds etc. So, they have the right to enjoy every rupee gained on their corp. In this context, we propose a system which brings farmers close to the retailers cutting the middlemen. The middlemen usually take up to 70% of the profits of farmers leaving them helpless. Our system consists of a mobile</w:t>
+      </w:r>
+      <w:r>
+        <w:rPr>
+          <w:rFonts w:ascii="Times New Roman" w:eastAsia="Times New Roman" w:hAnsi="Times New Roman" w:cs="Times New Roman"/>
+          <w:color w:val="000000" w:themeColor="text1"/>
+          <w:sz w:val="28"/>
+          <w:szCs w:val="28"/>
+        </w:rPr>
         <w:t xml:space="preserve"> or web</w:t>
       </w:r>
       <w:r>
@@ -156,7 +176,27 @@
           <w:szCs w:val="28"/>
         </w:rPr>
         <w:tab/>
-        <w:t xml:space="preserve">This system is used to farmer and user. Farmer uploads their product with details and buyers view these details and book that product with in a time. </w:t>
+        <w:t xml:space="preserve">This system is used to farmer and user. Farmer uploads their product with details and buyers view these details and book that product </w:t>
+      </w:r>
+      <w:proofErr w:type="gramStart"/>
+      <w:r>
+        <w:rPr>
+          <w:rFonts w:ascii="Times New Roman" w:eastAsia="Times New Roman" w:hAnsi="Times New Roman" w:cs="Times New Roman"/>
+          <w:color w:val="000000" w:themeColor="text1"/>
+          <w:sz w:val="28"/>
+          <w:szCs w:val="28"/>
+        </w:rPr>
+        <w:t>with in</w:t>
+      </w:r>
+      <w:proofErr w:type="gramEnd"/>
+      <w:r>
+        <w:rPr>
+          <w:rFonts w:ascii="Times New Roman" w:eastAsia="Times New Roman" w:hAnsi="Times New Roman" w:cs="Times New Roman"/>
+          <w:color w:val="000000" w:themeColor="text1"/>
+          <w:sz w:val="28"/>
+          <w:szCs w:val="28"/>
+        </w:rPr>
+        <w:t xml:space="preserve"> a time. </w:t>
       </w:r>
     </w:p>
     <w:p>
@@ -226,7 +266,27 @@
           <w:sz w:val="28"/>
           <w:szCs w:val="28"/>
         </w:rPr>
-        <w:t>In existing system shopping can done in a manual way, the customer has to go for shopping, and then he is having the possibility to choose the products whatever he wants.</w:t>
+        <w:t xml:space="preserve">In existing system shopping can done in a manual way, the customer </w:t>
+      </w:r>
+      <w:proofErr w:type="gramStart"/>
+      <w:r>
+        <w:rPr>
+          <w:rFonts w:ascii="Times New Roman" w:eastAsia="Times New Roman" w:hAnsi="Times New Roman" w:cs="Times New Roman"/>
+          <w:color w:val="000000" w:themeColor="text1"/>
+          <w:sz w:val="28"/>
+          <w:szCs w:val="28"/>
+        </w:rPr>
+        <w:t>has to</w:t>
+      </w:r>
+      <w:proofErr w:type="gramEnd"/>
+      <w:r>
+        <w:rPr>
+          <w:rFonts w:ascii="Times New Roman" w:eastAsia="Times New Roman" w:hAnsi="Times New Roman" w:cs="Times New Roman"/>
+          <w:color w:val="000000" w:themeColor="text1"/>
+          <w:sz w:val="28"/>
+          <w:szCs w:val="28"/>
+        </w:rPr>
+        <w:t xml:space="preserve"> go for shopping, and then he is having the possibility to choose the products whatever he wants.</w:t>
       </w:r>
     </w:p>
     <w:p>
@@ -275,7 +335,27 @@
           <w:sz w:val="28"/>
           <w:szCs w:val="28"/>
         </w:rPr>
-        <w:t>It is a time consuming process.</w:t>
+        <w:t xml:space="preserve">It is a </w:t>
+      </w:r>
+      <w:proofErr w:type="gramStart"/>
+      <w:r>
+        <w:rPr>
+          <w:rFonts w:ascii="Times New Roman" w:eastAsia="Times New Roman" w:hAnsi="Times New Roman" w:cs="Times New Roman"/>
+          <w:color w:val="000000" w:themeColor="text1"/>
+          <w:sz w:val="28"/>
+          <w:szCs w:val="28"/>
+        </w:rPr>
+        <w:t>time consuming</w:t>
+      </w:r>
+      <w:proofErr w:type="gramEnd"/>
+      <w:r>
+        <w:rPr>
+          <w:rFonts w:ascii="Times New Roman" w:eastAsia="Times New Roman" w:hAnsi="Times New Roman" w:cs="Times New Roman"/>
+          <w:color w:val="000000" w:themeColor="text1"/>
+          <w:sz w:val="28"/>
+          <w:szCs w:val="28"/>
+        </w:rPr>
+        <w:t xml:space="preserve"> process.</w:t>
       </w:r>
     </w:p>
     <w:p>
@@ -302,7 +382,27 @@
           <w:sz w:val="28"/>
           <w:szCs w:val="28"/>
         </w:rPr>
-        <w:t>Thus, the system has to be automated.</w:t>
+        <w:t xml:space="preserve">Thus, the system </w:t>
+      </w:r>
+      <w:proofErr w:type="gramStart"/>
+      <w:r>
+        <w:rPr>
+          <w:rFonts w:ascii="Times New Roman" w:eastAsia="Times New Roman" w:hAnsi="Times New Roman" w:cs="Times New Roman"/>
+          <w:color w:val="000000" w:themeColor="text1"/>
+          <w:sz w:val="28"/>
+          <w:szCs w:val="28"/>
+        </w:rPr>
+        <w:t>has to</w:t>
+      </w:r>
+      <w:proofErr w:type="gramEnd"/>
+      <w:r>
+        <w:rPr>
+          <w:rFonts w:ascii="Times New Roman" w:eastAsia="Times New Roman" w:hAnsi="Times New Roman" w:cs="Times New Roman"/>
+          <w:color w:val="000000" w:themeColor="text1"/>
+          <w:sz w:val="28"/>
+          <w:szCs w:val="28"/>
+        </w:rPr>
+        <w:t xml:space="preserve"> be automated.</w:t>
       </w:r>
       <w:bookmarkStart w:id="3" w:name="_Toc31204778"/>
       <w:bookmarkStart w:id="4" w:name="_Toc65233266"/>
@@ -378,6 +478,7 @@
         </w:rPr>
         <w:t xml:space="preserve">or web </w:t>
       </w:r>
+      <w:proofErr w:type="gramStart"/>
       <w:r>
         <w:rPr>
           <w:rFonts w:ascii="Times New Roman" w:eastAsia="Times New Roman" w:hAnsi="Times New Roman" w:cs="Times New Roman"/>
@@ -385,7 +486,37 @@
           <w:sz w:val="28"/>
           <w:szCs w:val="28"/>
         </w:rPr>
-        <w:t xml:space="preserve">app  wherein farmer can sell his crop products at different layer of marketing chain (market, merchant or end user) with multiple option. This platform will help farmers to find out nearest markets, its current stock details and its demand for particular product within less time &amp; with less effort. This analysis will thereby help to determine which market will be more profitable for his crop/product. </w:t>
+        <w:t>app  wherein</w:t>
+      </w:r>
+      <w:proofErr w:type="gramEnd"/>
+      <w:r>
+        <w:rPr>
+          <w:rFonts w:ascii="Times New Roman" w:eastAsia="Times New Roman" w:hAnsi="Times New Roman" w:cs="Times New Roman"/>
+          <w:color w:val="000000" w:themeColor="text1"/>
+          <w:sz w:val="28"/>
+          <w:szCs w:val="28"/>
+        </w:rPr>
+        <w:t xml:space="preserve"> farmer can sell his crop products at different layer of marketing chain (market, merchant or end user) with multiple option. This platform will help farmers to find out nearest markets, its current stock </w:t>
+      </w:r>
+      <w:proofErr w:type="gramStart"/>
+      <w:r>
+        <w:rPr>
+          <w:rFonts w:ascii="Times New Roman" w:eastAsia="Times New Roman" w:hAnsi="Times New Roman" w:cs="Times New Roman"/>
+          <w:color w:val="000000" w:themeColor="text1"/>
+          <w:sz w:val="28"/>
+          <w:szCs w:val="28"/>
+        </w:rPr>
+        <w:t>details</w:t>
+      </w:r>
+      <w:proofErr w:type="gramEnd"/>
+      <w:r>
+        <w:rPr>
+          <w:rFonts w:ascii="Times New Roman" w:eastAsia="Times New Roman" w:hAnsi="Times New Roman" w:cs="Times New Roman"/>
+          <w:color w:val="000000" w:themeColor="text1"/>
+          <w:sz w:val="28"/>
+          <w:szCs w:val="28"/>
+        </w:rPr>
+        <w:t xml:space="preserve"> and its demand for particular product within less time &amp; with less effort. This analysis will thereby help to determine which market will be more profitable for his crop/product. </w:t>
       </w:r>
     </w:p>
     <w:p>
@@ -435,7 +566,47 @@
           <w:sz w:val="28"/>
           <w:szCs w:val="28"/>
         </w:rPr>
-        <w:t xml:space="preserve">-marketing. The system allows farmers to sell their stock directly as a direct supplier throughout the country without any middlemen so that, farmer earns optimum rates for his stock and also the customer gets it at lowered costs. This will also eliminate the food grains mafia that stores these products in own warehouses in order to increase demand and thus rates of the products, so that it can later be sold at higher profits. </w:t>
+        <w:t xml:space="preserve">-marketing. The system allows farmers to sell their stock directly as a direct supplier throughout the country without any middlemen so that, farmer earns optimum rates for his stock </w:t>
+      </w:r>
+      <w:proofErr w:type="gramStart"/>
+      <w:r>
+        <w:rPr>
+          <w:rFonts w:ascii="Times New Roman" w:eastAsia="Times New Roman" w:hAnsi="Times New Roman" w:cs="Times New Roman"/>
+          <w:color w:val="000000" w:themeColor="text1"/>
+          <w:sz w:val="28"/>
+          <w:szCs w:val="28"/>
+        </w:rPr>
+        <w:t>and also</w:t>
+      </w:r>
+      <w:proofErr w:type="gramEnd"/>
+      <w:r>
+        <w:rPr>
+          <w:rFonts w:ascii="Times New Roman" w:eastAsia="Times New Roman" w:hAnsi="Times New Roman" w:cs="Times New Roman"/>
+          <w:color w:val="000000" w:themeColor="text1"/>
+          <w:sz w:val="28"/>
+          <w:szCs w:val="28"/>
+        </w:rPr>
+        <w:t xml:space="preserve"> the customer gets it at lowered costs. This will also eliminate the food grains mafia that stores these products in own warehouses </w:t>
+      </w:r>
+      <w:proofErr w:type="gramStart"/>
+      <w:r>
+        <w:rPr>
+          <w:rFonts w:ascii="Times New Roman" w:eastAsia="Times New Roman" w:hAnsi="Times New Roman" w:cs="Times New Roman"/>
+          <w:color w:val="000000" w:themeColor="text1"/>
+          <w:sz w:val="28"/>
+          <w:szCs w:val="28"/>
+        </w:rPr>
+        <w:t>in order to</w:t>
+      </w:r>
+      <w:proofErr w:type="gramEnd"/>
+      <w:r>
+        <w:rPr>
+          <w:rFonts w:ascii="Times New Roman" w:eastAsia="Times New Roman" w:hAnsi="Times New Roman" w:cs="Times New Roman"/>
+          <w:color w:val="000000" w:themeColor="text1"/>
+          <w:sz w:val="28"/>
+          <w:szCs w:val="28"/>
+        </w:rPr>
+        <w:t xml:space="preserve"> increase demand and thus rates of the products, so that it can later be sold at higher profits. </w:t>
       </w:r>
     </w:p>
     <w:p>
@@ -634,6 +805,7 @@
           <w:szCs w:val="28"/>
         </w:rPr>
       </w:pPr>
+      <w:proofErr w:type="gramStart"/>
       <w:r>
         <w:rPr>
           <w:rFonts w:ascii="Times New Roman" w:hAnsi="Times New Roman" w:cs="Times New Roman"/>
@@ -650,58 +822,36 @@
           <w:sz w:val="28"/>
           <w:szCs w:val="28"/>
         </w:rPr>
-        <w:t>Software Requirements: -</w:t>
-      </w:r>
-    </w:p>
-    <w:p>
-      <w:pPr>
-        <w:rPr>
-          <w:rFonts w:ascii="Times New Roman" w:hAnsi="Times New Roman" w:cs="Times New Roman"/>
-          <w:sz w:val="28"/>
-          <w:szCs w:val="28"/>
-        </w:rPr>
-      </w:pPr>
-      <w:r>
-        <w:rPr>
-          <w:rFonts w:ascii="Times New Roman" w:hAnsi="Times New Roman" w:cs="Times New Roman"/>
-          <w:sz w:val="28"/>
-          <w:szCs w:val="28"/>
-        </w:rPr>
-        <w:t>Front End: HTML5, CSS3, Bootstrap</w:t>
-      </w:r>
-    </w:p>
-    <w:p>
-      <w:pPr>
-        <w:rPr>
-          <w:rFonts w:ascii="Times New Roman" w:hAnsi="Times New Roman" w:cs="Times New Roman"/>
-          <w:sz w:val="28"/>
-          <w:szCs w:val="28"/>
-        </w:rPr>
-      </w:pPr>
-      <w:r>
-        <w:rPr>
-          <w:rFonts w:ascii="Times New Roman" w:hAnsi="Times New Roman" w:cs="Times New Roman"/>
-          <w:sz w:val="28"/>
-          <w:szCs w:val="28"/>
-        </w:rPr>
-        <w:t>Back End: PHP, MYSQL</w:t>
-      </w:r>
-    </w:p>
-    <w:p>
-      <w:pPr>
-        <w:rPr>
-          <w:rFonts w:ascii="Times New Roman" w:hAnsi="Times New Roman" w:cs="Times New Roman"/>
-          <w:sz w:val="28"/>
-          <w:szCs w:val="28"/>
-        </w:rPr>
-      </w:pPr>
-      <w:r>
-        <w:rPr>
-          <w:rFonts w:ascii="Times New Roman" w:hAnsi="Times New Roman" w:cs="Times New Roman"/>
-          <w:sz w:val="28"/>
-          <w:szCs w:val="28"/>
-        </w:rPr>
-        <w:t>Control End: Angular Java Script</w:t>
+        <w:t>Software</w:t>
+      </w:r>
+      <w:proofErr w:type="gramEnd"/>
+      <w:r>
+        <w:rPr>
+          <w:rFonts w:ascii="Times New Roman" w:hAnsi="Times New Roman" w:cs="Times New Roman"/>
+          <w:b/>
+          <w:sz w:val="28"/>
+          <w:szCs w:val="28"/>
+        </w:rPr>
+        <w:t xml:space="preserve"> Requirements: -</w:t>
+      </w:r>
+    </w:p>
+    <w:p>
+      <w:pPr>
+        <w:rPr>
+          <w:rFonts w:ascii="Times New Roman" w:hAnsi="Times New Roman" w:cs="Times New Roman"/>
+          <w:b/>
+          <w:sz w:val="28"/>
+          <w:szCs w:val="28"/>
+        </w:rPr>
+      </w:pPr>
+      <w:r>
+        <w:rPr>
+          <w:rFonts w:ascii="Times New Roman" w:hAnsi="Times New Roman" w:cs="Times New Roman"/>
+          <w:b/>
+          <w:sz w:val="28"/>
+          <w:szCs w:val="28"/>
+        </w:rPr>
+        <w:t xml:space="preserve"> JAVA</w:t>
       </w:r>
     </w:p>
     <w:p>
@@ -729,41 +879,7 @@
           <w:sz w:val="28"/>
           <w:szCs w:val="28"/>
         </w:rPr>
-        <w:t>Tools:</w:t>
-      </w:r>
-    </w:p>
-    <w:p>
-      <w:pPr>
-        <w:rPr>
-          <w:rFonts w:ascii="Times New Roman" w:hAnsi="Times New Roman" w:cs="Times New Roman"/>
-          <w:sz w:val="28"/>
-          <w:szCs w:val="28"/>
-        </w:rPr>
-      </w:pPr>
-      <w:r>
-        <w:rPr>
-          <w:rFonts w:ascii="Times New Roman" w:hAnsi="Times New Roman" w:cs="Times New Roman"/>
-          <w:sz w:val="28"/>
-          <w:szCs w:val="28"/>
-        </w:rPr>
-        <w:t xml:space="preserve">    Android Emulator</w:t>
-      </w:r>
-    </w:p>
-    <w:p>
-      <w:pPr>
-        <w:rPr>
-          <w:rFonts w:ascii="Times New Roman" w:hAnsi="Times New Roman" w:cs="Times New Roman"/>
-          <w:sz w:val="28"/>
-          <w:szCs w:val="28"/>
-        </w:rPr>
-      </w:pPr>
-      <w:r>
-        <w:rPr>
-          <w:rFonts w:ascii="Times New Roman" w:hAnsi="Times New Roman" w:cs="Times New Roman"/>
-          <w:sz w:val="28"/>
-          <w:szCs w:val="28"/>
-        </w:rPr>
-        <w:t xml:space="preserve">    xampp-win32-5.5.19-0-VC11</w:t>
+        <w:t>Tools</w:t>
       </w:r>
     </w:p>
     <w:p>
@@ -782,61 +898,6 @@
         </w:rPr>
         <w:t xml:space="preserve">    Android Studio </w:t>
       </w:r>
-    </w:p>
-    <w:p>
-      <w:pPr>
-        <w:rPr>
-          <w:rFonts w:ascii="Times New Roman" w:hAnsi="Times New Roman" w:cs="Times New Roman"/>
-          <w:b/>
-          <w:sz w:val="28"/>
-          <w:szCs w:val="28"/>
-        </w:rPr>
-      </w:pPr>
-      <w:r>
-        <w:rPr>
-          <w:rFonts w:ascii="Times New Roman" w:hAnsi="Times New Roman" w:cs="Times New Roman"/>
-          <w:b/>
-          <w:sz w:val="28"/>
-          <w:szCs w:val="28"/>
-        </w:rPr>
-        <w:t xml:space="preserve">PHP </w:t>
-      </w:r>
-      <w:r>
-        <w:rPr>
-          <w:rFonts w:ascii="Times New Roman" w:hAnsi="Times New Roman" w:cs="Times New Roman"/>
-          <w:b/>
-          <w:sz w:val="28"/>
-          <w:szCs w:val="28"/>
-        </w:rPr>
-        <w:t>Tools:</w:t>
-      </w:r>
-    </w:p>
-    <w:p>
-      <w:pPr>
-        <w:rPr>
-          <w:rFonts w:ascii="Times New Roman" w:hAnsi="Times New Roman" w:cs="Times New Roman"/>
-          <w:sz w:val="28"/>
-          <w:szCs w:val="28"/>
-        </w:rPr>
-      </w:pPr>
-      <w:r>
-        <w:rPr>
-          <w:rFonts w:ascii="Times New Roman" w:hAnsi="Times New Roman" w:cs="Times New Roman"/>
-          <w:sz w:val="28"/>
-          <w:szCs w:val="28"/>
-        </w:rPr>
-        <w:t xml:space="preserve">    xampp-win32-5.5.19-0-VC11</w:t>
-      </w:r>
-    </w:p>
-    <w:p>
-      <w:pPr>
-        <w:rPr>
-          <w:rFonts w:ascii="Times New Roman" w:hAnsi="Times New Roman" w:cs="Times New Roman"/>
-          <w:b/>
-          <w:sz w:val="28"/>
-          <w:szCs w:val="28"/>
-        </w:rPr>
-      </w:pPr>
       <w:r>
         <w:rPr>
           <w:rFonts w:ascii="Times New Roman" w:hAnsi="Times New Roman" w:cs="Times New Roman"/>
@@ -882,7 +943,25 @@
           <w:sz w:val="28"/>
           <w:szCs w:val="28"/>
         </w:rPr>
-        <w:t>Processor                 :   Intel 3</w:t>
+        <w:t xml:space="preserve">Processor               </w:t>
+      </w:r>
+      <w:proofErr w:type="gramStart"/>
+      <w:r>
+        <w:rPr>
+          <w:rFonts w:ascii="Times New Roman" w:hAnsi="Times New Roman" w:cs="Times New Roman"/>
+          <w:sz w:val="28"/>
+          <w:szCs w:val="28"/>
+        </w:rPr>
+        <w:t xml:space="preserve">  :</w:t>
+      </w:r>
+      <w:proofErr w:type="gramEnd"/>
+      <w:r>
+        <w:rPr>
+          <w:rFonts w:ascii="Times New Roman" w:hAnsi="Times New Roman" w:cs="Times New Roman"/>
+          <w:sz w:val="28"/>
+          <w:szCs w:val="28"/>
+        </w:rPr>
+        <w:t xml:space="preserve">   Intel 3</w:t>
       </w:r>
     </w:p>
     <w:p>
@@ -900,7 +979,25 @@
           <w:sz w:val="28"/>
           <w:szCs w:val="28"/>
         </w:rPr>
-        <w:t>Installed memory (RAM)    :   4 GB</w:t>
+        <w:t>Installed memory (</w:t>
+      </w:r>
+      <w:proofErr w:type="gramStart"/>
+      <w:r>
+        <w:rPr>
+          <w:rFonts w:ascii="Times New Roman" w:hAnsi="Times New Roman" w:cs="Times New Roman"/>
+          <w:sz w:val="28"/>
+          <w:szCs w:val="28"/>
+        </w:rPr>
+        <w:t xml:space="preserve">RAM)   </w:t>
+      </w:r>
+      <w:proofErr w:type="gramEnd"/>
+      <w:r>
+        <w:rPr>
+          <w:rFonts w:ascii="Times New Roman" w:hAnsi="Times New Roman" w:cs="Times New Roman"/>
+          <w:sz w:val="28"/>
+          <w:szCs w:val="28"/>
+        </w:rPr>
+        <w:t xml:space="preserve"> :   4 GB</w:t>
       </w:r>
     </w:p>
     <w:p>
@@ -918,7 +1015,25 @@
           <w:sz w:val="28"/>
           <w:szCs w:val="28"/>
         </w:rPr>
-        <w:t>Hard Disk                 :   500 GB</w:t>
+        <w:t xml:space="preserve">Hard Disk               </w:t>
+      </w:r>
+      <w:proofErr w:type="gramStart"/>
+      <w:r>
+        <w:rPr>
+          <w:rFonts w:ascii="Times New Roman" w:hAnsi="Times New Roman" w:cs="Times New Roman"/>
+          <w:sz w:val="28"/>
+          <w:szCs w:val="28"/>
+        </w:rPr>
+        <w:t xml:space="preserve">  :</w:t>
+      </w:r>
+      <w:proofErr w:type="gramEnd"/>
+      <w:r>
+        <w:rPr>
+          <w:rFonts w:ascii="Times New Roman" w:hAnsi="Times New Roman" w:cs="Times New Roman"/>
+          <w:sz w:val="28"/>
+          <w:szCs w:val="28"/>
+        </w:rPr>
+        <w:t xml:space="preserve">   500 GB</w:t>
       </w:r>
     </w:p>
     <w:p>
@@ -936,7 +1051,25 @@
           <w:sz w:val="28"/>
           <w:szCs w:val="28"/>
         </w:rPr>
-        <w:t>Operating System          :   Windows 7,8,10 - 64 bit</w:t>
+        <w:t xml:space="preserve">Operating System        </w:t>
+      </w:r>
+      <w:proofErr w:type="gramStart"/>
+      <w:r>
+        <w:rPr>
+          <w:rFonts w:ascii="Times New Roman" w:hAnsi="Times New Roman" w:cs="Times New Roman"/>
+          <w:sz w:val="28"/>
+          <w:szCs w:val="28"/>
+        </w:rPr>
+        <w:t xml:space="preserve">  :</w:t>
+      </w:r>
+      <w:proofErr w:type="gramEnd"/>
+      <w:r>
+        <w:rPr>
+          <w:rFonts w:ascii="Times New Roman" w:hAnsi="Times New Roman" w:cs="Times New Roman"/>
+          <w:sz w:val="28"/>
+          <w:szCs w:val="28"/>
+        </w:rPr>
+        <w:t xml:space="preserve">   Windows 7,8,10 - 64 bit</w:t>
       </w:r>
     </w:p>
     <w:p>
@@ -1116,7 +1249,25 @@
           <w:sz w:val="28"/>
           <w:szCs w:val="28"/>
         </w:rPr>
-        <w:t xml:space="preserve">Update/Delete product </w:t>
+        <w:t xml:space="preserve">Update/Delete </w:t>
+      </w:r>
+      <w:proofErr w:type="gramStart"/>
+      <w:r>
+        <w:rPr>
+          <w:rFonts w:ascii="Times New Roman" w:hAnsi="Times New Roman" w:cs="Times New Roman"/>
+          <w:sz w:val="28"/>
+          <w:szCs w:val="28"/>
+        </w:rPr>
+        <w:t>product</w:t>
+      </w:r>
+      <w:proofErr w:type="gramEnd"/>
+      <w:r>
+        <w:rPr>
+          <w:rFonts w:ascii="Times New Roman" w:hAnsi="Times New Roman" w:cs="Times New Roman"/>
+          <w:sz w:val="28"/>
+          <w:szCs w:val="28"/>
+        </w:rPr>
+        <w:t xml:space="preserve"> </w:t>
       </w:r>
     </w:p>
     <w:p>
@@ -1396,7 +1547,25 @@
           <w:sz w:val="28"/>
           <w:szCs w:val="28"/>
         </w:rPr>
-        <w:t xml:space="preserve">Add to cart </w:t>
+        <w:t xml:space="preserve">Add to </w:t>
+      </w:r>
+      <w:proofErr w:type="gramStart"/>
+      <w:r>
+        <w:rPr>
+          <w:rFonts w:ascii="Times New Roman" w:hAnsi="Times New Roman" w:cs="Times New Roman"/>
+          <w:sz w:val="28"/>
+          <w:szCs w:val="28"/>
+        </w:rPr>
+        <w:t>cart</w:t>
+      </w:r>
+      <w:proofErr w:type="gramEnd"/>
+      <w:r>
+        <w:rPr>
+          <w:rFonts w:ascii="Times New Roman" w:hAnsi="Times New Roman" w:cs="Times New Roman"/>
+          <w:sz w:val="28"/>
+          <w:szCs w:val="28"/>
+        </w:rPr>
+        <w:t xml:space="preserve"> </w:t>
       </w:r>
     </w:p>
     <w:p>
@@ -1639,7 +1808,25 @@
           <w:sz w:val="28"/>
           <w:szCs w:val="28"/>
         </w:rPr>
-        <w:t>Another main function of our proposed system is registration, in order to register with the unique a</w:t>
+        <w:t xml:space="preserve">Another main function of our proposed system is registration, </w:t>
+      </w:r>
+      <w:proofErr w:type="gramStart"/>
+      <w:r>
+        <w:rPr>
+          <w:rFonts w:ascii="Times New Roman" w:hAnsi="Times New Roman" w:cs="Times New Roman"/>
+          <w:sz w:val="28"/>
+          <w:szCs w:val="28"/>
+        </w:rPr>
+        <w:t>in order to</w:t>
+      </w:r>
+      <w:proofErr w:type="gramEnd"/>
+      <w:r>
+        <w:rPr>
+          <w:rFonts w:ascii="Times New Roman" w:hAnsi="Times New Roman" w:cs="Times New Roman"/>
+          <w:sz w:val="28"/>
+          <w:szCs w:val="28"/>
+        </w:rPr>
+        <w:t xml:space="preserve"> register with the unique a</w:t>
       </w:r>
       <w:r>
         <w:rPr>
@@ -1791,7 +1978,43 @@
           <w:szCs w:val="28"/>
         </w:rPr>
         <w:tab/>
-        <w:t>User can enter the all details for the registration like user name, address, phone number, etc. once user can enter all details and register their profile user will get OTP verification. It will successfully verified user profile was registered.</w:t>
+        <w:t xml:space="preserve">User can enter </w:t>
+      </w:r>
+      <w:proofErr w:type="gramStart"/>
+      <w:r>
+        <w:rPr>
+          <w:rFonts w:ascii="Times New Roman" w:hAnsi="Times New Roman" w:cs="Times New Roman"/>
+          <w:sz w:val="28"/>
+          <w:szCs w:val="28"/>
+        </w:rPr>
+        <w:t>the all</w:t>
+      </w:r>
+      <w:proofErr w:type="gramEnd"/>
+      <w:r>
+        <w:rPr>
+          <w:rFonts w:ascii="Times New Roman" w:hAnsi="Times New Roman" w:cs="Times New Roman"/>
+          <w:sz w:val="28"/>
+          <w:szCs w:val="28"/>
+        </w:rPr>
+        <w:t xml:space="preserve"> details for the registration like user name, address, phone number, etc. once user can enter all details and register their profile user will get OTP verification. It will successfully </w:t>
+      </w:r>
+      <w:proofErr w:type="gramStart"/>
+      <w:r>
+        <w:rPr>
+          <w:rFonts w:ascii="Times New Roman" w:hAnsi="Times New Roman" w:cs="Times New Roman"/>
+          <w:sz w:val="28"/>
+          <w:szCs w:val="28"/>
+        </w:rPr>
+        <w:t>verified</w:t>
+      </w:r>
+      <w:proofErr w:type="gramEnd"/>
+      <w:r>
+        <w:rPr>
+          <w:rFonts w:ascii="Times New Roman" w:hAnsi="Times New Roman" w:cs="Times New Roman"/>
+          <w:sz w:val="28"/>
+          <w:szCs w:val="28"/>
+        </w:rPr>
+        <w:t xml:space="preserve"> user profile was registered.</w:t>
       </w:r>
     </w:p>
     <w:p>
@@ -1821,8 +2044,19 @@
           <w:sz w:val="28"/>
           <w:szCs w:val="28"/>
         </w:rPr>
-        <w:t>Manage wallet balance</w:t>
-      </w:r>
+        <w:t xml:space="preserve">Manage wallet </w:t>
+      </w:r>
+      <w:proofErr w:type="gramStart"/>
+      <w:r>
+        <w:rPr>
+          <w:rFonts w:ascii="Times New Roman" w:hAnsi="Times New Roman" w:cs="Times New Roman"/>
+          <w:b/>
+          <w:sz w:val="28"/>
+          <w:szCs w:val="28"/>
+        </w:rPr>
+        <w:t>balance</w:t>
+      </w:r>
+      <w:proofErr w:type="gramEnd"/>
     </w:p>
     <w:p>
       <w:pPr>
@@ -1845,7 +2079,25 @@
           <w:szCs w:val="28"/>
         </w:rPr>
         <w:tab/>
-        <w:t xml:space="preserve">User can add the amount for a billing process. It will easily payable for a </w:t>
+        <w:t xml:space="preserve">User can add the amount for a billing process. It will </w:t>
+      </w:r>
+      <w:proofErr w:type="gramStart"/>
+      <w:r>
+        <w:rPr>
+          <w:rFonts w:ascii="Times New Roman" w:hAnsi="Times New Roman" w:cs="Times New Roman"/>
+          <w:sz w:val="28"/>
+          <w:szCs w:val="28"/>
+        </w:rPr>
+        <w:t>easily</w:t>
+      </w:r>
+      <w:proofErr w:type="gramEnd"/>
+      <w:r>
+        <w:rPr>
+          <w:rFonts w:ascii="Times New Roman" w:hAnsi="Times New Roman" w:cs="Times New Roman"/>
+          <w:sz w:val="28"/>
+          <w:szCs w:val="28"/>
+        </w:rPr>
+        <w:t xml:space="preserve"> payable for a </w:t>
       </w:r>
       <w:r>
         <w:rPr>
@@ -1877,7 +2129,25 @@
           <w:sz w:val="28"/>
           <w:szCs w:val="28"/>
         </w:rPr>
-        <w:t xml:space="preserve"> the amount will payable from the wallet.</w:t>
+        <w:t xml:space="preserve"> the amount </w:t>
+      </w:r>
+      <w:proofErr w:type="gramStart"/>
+      <w:r>
+        <w:rPr>
+          <w:rFonts w:ascii="Times New Roman" w:hAnsi="Times New Roman" w:cs="Times New Roman"/>
+          <w:sz w:val="28"/>
+          <w:szCs w:val="28"/>
+        </w:rPr>
+        <w:t>will</w:t>
+      </w:r>
+      <w:proofErr w:type="gramEnd"/>
+      <w:r>
+        <w:rPr>
+          <w:rFonts w:ascii="Times New Roman" w:hAnsi="Times New Roman" w:cs="Times New Roman"/>
+          <w:sz w:val="28"/>
+          <w:szCs w:val="28"/>
+        </w:rPr>
+        <w:t xml:space="preserve"> payable from the wallet.</w:t>
       </w:r>
     </w:p>
     <w:p>
@@ -1981,8 +2251,18 @@
           <w:sz w:val="28"/>
           <w:szCs w:val="28"/>
         </w:rPr>
-        <w:t xml:space="preserve"> name, locality, category</w:t>
-      </w:r>
+        <w:t xml:space="preserve"> name, locality, </w:t>
+      </w:r>
+      <w:proofErr w:type="gramStart"/>
+      <w:r>
+        <w:rPr>
+          <w:rFonts w:ascii="Times New Roman" w:hAnsi="Times New Roman" w:cs="Times New Roman"/>
+          <w:sz w:val="28"/>
+          <w:szCs w:val="28"/>
+        </w:rPr>
+        <w:t>category</w:t>
+      </w:r>
+      <w:proofErr w:type="gramEnd"/>
       <w:r>
         <w:rPr>
           <w:rFonts w:ascii="Times New Roman" w:hAnsi="Times New Roman" w:cs="Times New Roman"/>
@@ -2132,7 +2412,25 @@
           <w:sz w:val="28"/>
           <w:szCs w:val="28"/>
         </w:rPr>
-        <w:t xml:space="preserve">product name, cost, qty, mobile, shipping charge , category and </w:t>
+        <w:t xml:space="preserve">product name, cost, qty, mobile, shipping </w:t>
+      </w:r>
+      <w:proofErr w:type="gramStart"/>
+      <w:r>
+        <w:rPr>
+          <w:rFonts w:ascii="Times New Roman" w:hAnsi="Times New Roman" w:cs="Times New Roman"/>
+          <w:sz w:val="28"/>
+          <w:szCs w:val="28"/>
+        </w:rPr>
+        <w:t>charge ,</w:t>
+      </w:r>
+      <w:proofErr w:type="gramEnd"/>
+      <w:r>
+        <w:rPr>
+          <w:rFonts w:ascii="Times New Roman" w:hAnsi="Times New Roman" w:cs="Times New Roman"/>
+          <w:sz w:val="28"/>
+          <w:szCs w:val="28"/>
+        </w:rPr>
+        <w:t xml:space="preserve"> category and </w:t>
       </w:r>
       <w:proofErr w:type="spellStart"/>
       <w:r>
@@ -2203,8 +2501,19 @@
           <w:szCs w:val="28"/>
         </w:rPr>
         <w:lastRenderedPageBreak/>
-        <w:t>Add cart</w:t>
-      </w:r>
+        <w:t xml:space="preserve">Add </w:t>
+      </w:r>
+      <w:proofErr w:type="gramStart"/>
+      <w:r>
+        <w:rPr>
+          <w:rFonts w:ascii="Times New Roman" w:hAnsi="Times New Roman" w:cs="Times New Roman"/>
+          <w:b/>
+          <w:sz w:val="28"/>
+          <w:szCs w:val="28"/>
+        </w:rPr>
+        <w:t>cart</w:t>
+      </w:r>
+      <w:proofErr w:type="gramEnd"/>
     </w:p>
     <w:p>
       <w:pPr>
@@ -2259,7 +2568,43 @@
           <w:sz w:val="28"/>
           <w:szCs w:val="28"/>
         </w:rPr>
-        <w:t xml:space="preserve"> to purchase without actually completing the payment. It has update the quantity of </w:t>
+        <w:t xml:space="preserve"> to purchase without </w:t>
+      </w:r>
+      <w:proofErr w:type="gramStart"/>
+      <w:r>
+        <w:rPr>
+          <w:rFonts w:ascii="Times New Roman" w:hAnsi="Times New Roman" w:cs="Times New Roman"/>
+          <w:sz w:val="28"/>
+          <w:szCs w:val="28"/>
+        </w:rPr>
+        <w:t>actually completing</w:t>
+      </w:r>
+      <w:proofErr w:type="gramEnd"/>
+      <w:r>
+        <w:rPr>
+          <w:rFonts w:ascii="Times New Roman" w:hAnsi="Times New Roman" w:cs="Times New Roman"/>
+          <w:sz w:val="28"/>
+          <w:szCs w:val="28"/>
+        </w:rPr>
+        <w:t xml:space="preserve"> the payment. It has </w:t>
+      </w:r>
+      <w:proofErr w:type="gramStart"/>
+      <w:r>
+        <w:rPr>
+          <w:rFonts w:ascii="Times New Roman" w:hAnsi="Times New Roman" w:cs="Times New Roman"/>
+          <w:sz w:val="28"/>
+          <w:szCs w:val="28"/>
+        </w:rPr>
+        <w:t>update</w:t>
+      </w:r>
+      <w:proofErr w:type="gramEnd"/>
+      <w:r>
+        <w:rPr>
+          <w:rFonts w:ascii="Times New Roman" w:hAnsi="Times New Roman" w:cs="Times New Roman"/>
+          <w:sz w:val="28"/>
+          <w:szCs w:val="28"/>
+        </w:rPr>
+        <w:t xml:space="preserve"> the quantity of </w:t>
       </w:r>
       <w:r>
         <w:rPr>
@@ -2305,8 +2650,19 @@
           <w:sz w:val="28"/>
           <w:szCs w:val="28"/>
         </w:rPr>
-        <w:t>Add/ update shipping address</w:t>
-      </w:r>
+        <w:t xml:space="preserve">Add/ update shipping </w:t>
+      </w:r>
+      <w:proofErr w:type="gramStart"/>
+      <w:r>
+        <w:rPr>
+          <w:rFonts w:ascii="Times New Roman" w:hAnsi="Times New Roman" w:cs="Times New Roman"/>
+          <w:b/>
+          <w:sz w:val="28"/>
+          <w:szCs w:val="28"/>
+        </w:rPr>
+        <w:t>address</w:t>
+      </w:r>
+      <w:proofErr w:type="gramEnd"/>
     </w:p>
     <w:p>
       <w:pPr>
@@ -2632,7 +2988,25 @@
           <w:sz w:val="28"/>
           <w:szCs w:val="28"/>
         </w:rPr>
-        <w:t>Another main function of our proposed system is registration, in order to register with the unique application details such as name; password, email, place and time are required.</w:t>
+        <w:t xml:space="preserve">Another main function of our proposed system is registration, </w:t>
+      </w:r>
+      <w:proofErr w:type="gramStart"/>
+      <w:r>
+        <w:rPr>
+          <w:rFonts w:ascii="Times New Roman" w:hAnsi="Times New Roman" w:cs="Times New Roman"/>
+          <w:sz w:val="28"/>
+          <w:szCs w:val="28"/>
+        </w:rPr>
+        <w:t>in order to</w:t>
+      </w:r>
+      <w:proofErr w:type="gramEnd"/>
+      <w:r>
+        <w:rPr>
+          <w:rFonts w:ascii="Times New Roman" w:hAnsi="Times New Roman" w:cs="Times New Roman"/>
+          <w:sz w:val="28"/>
+          <w:szCs w:val="28"/>
+        </w:rPr>
+        <w:t xml:space="preserve"> register with the unique application details such as name; password, email, place and time are required.</w:t>
       </w:r>
     </w:p>
     <w:p>
@@ -2751,7 +3125,25 @@
           <w:sz w:val="28"/>
           <w:szCs w:val="28"/>
         </w:rPr>
-        <w:t xml:space="preserve"> can enter the all details for the registration like </w:t>
+        <w:t xml:space="preserve"> can enter </w:t>
+      </w:r>
+      <w:proofErr w:type="gramStart"/>
+      <w:r>
+        <w:rPr>
+          <w:rFonts w:ascii="Times New Roman" w:hAnsi="Times New Roman" w:cs="Times New Roman"/>
+          <w:sz w:val="28"/>
+          <w:szCs w:val="28"/>
+        </w:rPr>
+        <w:t>the all</w:t>
+      </w:r>
+      <w:proofErr w:type="gramEnd"/>
+      <w:r>
+        <w:rPr>
+          <w:rFonts w:ascii="Times New Roman" w:hAnsi="Times New Roman" w:cs="Times New Roman"/>
+          <w:sz w:val="28"/>
+          <w:szCs w:val="28"/>
+        </w:rPr>
+        <w:t xml:space="preserve"> details for the registration like </w:t>
       </w:r>
       <w:r>
         <w:rPr>
@@ -2776,7 +3168,25 @@
           <w:szCs w:val="28"/>
         </w:rPr>
         <w:lastRenderedPageBreak/>
-        <w:t xml:space="preserve">user will get OTP verification. It will successfully verified </w:t>
+        <w:t xml:space="preserve">user will get OTP verification. It will successfully </w:t>
+      </w:r>
+      <w:proofErr w:type="gramStart"/>
+      <w:r>
+        <w:rPr>
+          <w:rFonts w:ascii="Times New Roman" w:hAnsi="Times New Roman" w:cs="Times New Roman"/>
+          <w:sz w:val="28"/>
+          <w:szCs w:val="28"/>
+        </w:rPr>
+        <w:t>verified</w:t>
+      </w:r>
+      <w:proofErr w:type="gramEnd"/>
+      <w:r>
+        <w:rPr>
+          <w:rFonts w:ascii="Times New Roman" w:hAnsi="Times New Roman" w:cs="Times New Roman"/>
+          <w:sz w:val="28"/>
+          <w:szCs w:val="28"/>
+        </w:rPr>
+        <w:t xml:space="preserve"> </w:t>
       </w:r>
       <w:r>
         <w:rPr>
@@ -2824,6 +3234,7 @@
         </w:rPr>
         <w:t xml:space="preserve">Add </w:t>
       </w:r>
+      <w:proofErr w:type="gramStart"/>
       <w:r>
         <w:rPr>
           <w:rFonts w:ascii="Times New Roman" w:hAnsi="Times New Roman" w:cs="Times New Roman"/>
@@ -2833,6 +3244,7 @@
         </w:rPr>
         <w:t>product</w:t>
       </w:r>
+      <w:proofErr w:type="gramEnd"/>
     </w:p>
     <w:p>
       <w:pPr>
@@ -2950,7 +3362,25 @@
           <w:sz w:val="28"/>
           <w:szCs w:val="28"/>
         </w:rPr>
-        <w:t xml:space="preserve">, which category to added a </w:t>
+        <w:t xml:space="preserve">, which category to </w:t>
+      </w:r>
+      <w:proofErr w:type="gramStart"/>
+      <w:r>
+        <w:rPr>
+          <w:rFonts w:ascii="Times New Roman" w:hAnsi="Times New Roman" w:cs="Times New Roman"/>
+          <w:sz w:val="28"/>
+          <w:szCs w:val="28"/>
+        </w:rPr>
+        <w:t>added</w:t>
+      </w:r>
+      <w:proofErr w:type="gramEnd"/>
+      <w:r>
+        <w:rPr>
+          <w:rFonts w:ascii="Times New Roman" w:hAnsi="Times New Roman" w:cs="Times New Roman"/>
+          <w:sz w:val="28"/>
+          <w:szCs w:val="28"/>
+        </w:rPr>
+        <w:t xml:space="preserve"> a </w:t>
       </w:r>
       <w:r>
         <w:rPr>
@@ -2998,6 +3428,7 @@
         </w:rPr>
         <w:t xml:space="preserve">Manage </w:t>
       </w:r>
+      <w:proofErr w:type="gramStart"/>
       <w:r>
         <w:rPr>
           <w:rFonts w:ascii="Times New Roman" w:hAnsi="Times New Roman" w:cs="Times New Roman"/>
@@ -3007,6 +3438,7 @@
         </w:rPr>
         <w:t>product</w:t>
       </w:r>
+      <w:proofErr w:type="gramEnd"/>
     </w:p>
     <w:p>
       <w:pPr>
@@ -3092,7 +3524,25 @@
           <w:sz w:val="28"/>
           <w:szCs w:val="28"/>
         </w:rPr>
-        <w:t xml:space="preserve"> stock, sales, expenses and available of stocks, users orders.</w:t>
+        <w:t xml:space="preserve"> stock, sales, expenses and available of stocks, </w:t>
+      </w:r>
+      <w:proofErr w:type="gramStart"/>
+      <w:r>
+        <w:rPr>
+          <w:rFonts w:ascii="Times New Roman" w:hAnsi="Times New Roman" w:cs="Times New Roman"/>
+          <w:sz w:val="28"/>
+          <w:szCs w:val="28"/>
+        </w:rPr>
+        <w:t>users</w:t>
+      </w:r>
+      <w:proofErr w:type="gramEnd"/>
+      <w:r>
+        <w:rPr>
+          <w:rFonts w:ascii="Times New Roman" w:hAnsi="Times New Roman" w:cs="Times New Roman"/>
+          <w:sz w:val="28"/>
+          <w:szCs w:val="28"/>
+        </w:rPr>
+        <w:t xml:space="preserve"> orders.</w:t>
       </w:r>
     </w:p>
     <w:p>
@@ -3122,8 +3572,19 @@
           <w:sz w:val="28"/>
           <w:szCs w:val="28"/>
         </w:rPr>
-        <w:t>Manage orders</w:t>
-      </w:r>
+        <w:t xml:space="preserve">Manage </w:t>
+      </w:r>
+      <w:proofErr w:type="gramStart"/>
+      <w:r>
+        <w:rPr>
+          <w:rFonts w:ascii="Times New Roman" w:hAnsi="Times New Roman" w:cs="Times New Roman"/>
+          <w:b/>
+          <w:sz w:val="28"/>
+          <w:szCs w:val="28"/>
+        </w:rPr>
+        <w:t>orders</w:t>
+      </w:r>
+      <w:proofErr w:type="gramEnd"/>
     </w:p>
     <w:p>
       <w:pPr>
@@ -3161,7 +3622,25 @@
           <w:sz w:val="28"/>
           <w:szCs w:val="28"/>
         </w:rPr>
-        <w:t xml:space="preserve"> can manage the order of users details from all e- </w:t>
+        <w:t xml:space="preserve"> can manage the order of </w:t>
+      </w:r>
+      <w:proofErr w:type="gramStart"/>
+      <w:r>
+        <w:rPr>
+          <w:rFonts w:ascii="Times New Roman" w:hAnsi="Times New Roman" w:cs="Times New Roman"/>
+          <w:sz w:val="28"/>
+          <w:szCs w:val="28"/>
+        </w:rPr>
+        <w:t>users</w:t>
+      </w:r>
+      <w:proofErr w:type="gramEnd"/>
+      <w:r>
+        <w:rPr>
+          <w:rFonts w:ascii="Times New Roman" w:hAnsi="Times New Roman" w:cs="Times New Roman"/>
+          <w:sz w:val="28"/>
+          <w:szCs w:val="28"/>
+        </w:rPr>
+        <w:t xml:space="preserve"> details from all e- </w:t>
       </w:r>
       <w:r>
         <w:rPr>
@@ -3330,8 +3809,20 @@
           <w:sz w:val="28"/>
           <w:szCs w:val="28"/>
         </w:rPr>
-        <w:t>Risk Factors Involved in the project</w:t>
-      </w:r>
+        <w:t xml:space="preserve">Risk Factors Involved in the </w:t>
+      </w:r>
+      <w:proofErr w:type="gramStart"/>
+      <w:r>
+        <w:rPr>
+          <w:rFonts w:ascii="Times New Roman" w:hAnsi="Times New Roman" w:cs="Times New Roman"/>
+          <w:b/>
+          <w:bCs/>
+          <w:sz w:val="28"/>
+          <w:szCs w:val="28"/>
+        </w:rPr>
+        <w:t>project</w:t>
+      </w:r>
+      <w:proofErr w:type="gramEnd"/>
     </w:p>
     <w:p>
       <w:pPr>

</xml_diff>